<commit_message>
Przed pisaniem 2 rodzialu
</commit_message>
<xml_diff>
--- a/wzorzec pracy.docx
+++ b/wzorzec pracy.docx
@@ -203,7 +203,7 @@
                 <v:stroke joinstyle="miter"/>
                 <v:path gradientshapeok="t" o:connecttype="rect"/>
               </v:shapetype>
-              <v:shape id="Text Box 7" o:spid="_x0000_s1026" type="#_x0000_t202" style="position:absolute;left:0;text-align:left;margin-left:85.55pt;margin-top:648.45pt;width:370.9pt;height:44.3pt;z-index:251665408;visibility:visible;mso-wrap-style:square;mso-width-percent:0;mso-height-percent:0;mso-wrap-distance-left:9pt;mso-wrap-distance-top:0;mso-wrap-distance-right:9pt;mso-wrap-distance-bottom:0;mso-position-horizontal:absolute;mso-position-horizontal-relative:margin;mso-position-vertical:absolute;mso-position-vertical-relative:page;mso-width-percent:0;mso-height-percent:0;mso-width-relative:page;mso-height-relative:page;v-text-anchor:top" o:gfxdata="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" filled="f" stroked="f">
+              <v:shape id="Text Box 7" o:spid="_x0000_s1026" type="#_x0000_t202" style="position:absolute;left:0;text-align:left;margin-left:85.55pt;margin-top:648.45pt;width:370.9pt;height:44.3pt;z-index:251665408;visibility:visible;mso-wrap-style:square;mso-width-percent:0;mso-height-percent:0;mso-wrap-distance-left:9pt;mso-wrap-distance-top:0;mso-wrap-distance-right:9pt;mso-wrap-distance-bottom:0;mso-position-horizontal:absolute;mso-position-horizontal-relative:margin;mso-position-vertical:absolute;mso-position-vertical-relative:page;mso-width-percent:0;mso-height-percent:0;mso-width-relative:page;mso-height-relative:page;v-text-anchor:top" o:gfxdata="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" filled="f" stroked="f">
                 <v:textbox inset="0,0,0,0">
                   <w:txbxContent>
                     <w:p>
@@ -251,8 +251,13 @@
                         <w:t xml:space="preserve">pod kierunkiem </w:t>
                       </w:r>
                       <w:r>
-                        <w:t>dra Rajmunda Kuduka</w:t>
+                        <w:t xml:space="preserve">dra Rajmunda </w:t>
                       </w:r>
+                      <w:proofErr w:type="spellStart"/>
+                      <w:r>
+                        <w:t>Kuduka</w:t>
+                      </w:r>
+                      <w:proofErr w:type="spellEnd"/>
                     </w:p>
                   </w:txbxContent>
                 </v:textbox>
@@ -388,7 +393,7 @@
           </mc:Choice>
           <mc:Fallback>
             <w:pict>
-              <v:shape w14:anchorId="50EC6B0F" id="Text Box 4" o:spid="_x0000_s1027" type="#_x0000_t202" style="position:absolute;left:0;text-align:left;margin-left:85.1pt;margin-top:334.7pt;width:373.2pt;height:65.15pt;z-index:251662336;visibility:visible;mso-wrap-style:square;mso-width-percent:0;mso-height-percent:0;mso-wrap-distance-left:9pt;mso-wrap-distance-top:0;mso-wrap-distance-right:9pt;mso-wrap-distance-bottom:0;mso-position-horizontal:absolute;mso-position-horizontal-relative:margin;mso-position-vertical:absolute;mso-position-vertical-relative:page;mso-width-percent:0;mso-height-percent:0;mso-width-relative:page;mso-height-relative:page;v-text-anchor:top" o:gfxdata="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" filled="f" stroked="f">
+              <v:shape w14:anchorId="50EC6B0F" id="Text Box 4" o:spid="_x0000_s1027" type="#_x0000_t202" style="position:absolute;left:0;text-align:left;margin-left:85.1pt;margin-top:334.7pt;width:373.2pt;height:65.15pt;z-index:251662336;visibility:visible;mso-wrap-style:square;mso-width-percent:0;mso-height-percent:0;mso-wrap-distance-left:9pt;mso-wrap-distance-top:0;mso-wrap-distance-right:9pt;mso-wrap-distance-bottom:0;mso-position-horizontal:absolute;mso-position-horizontal-relative:margin;mso-position-vertical:absolute;mso-position-vertical-relative:page;mso-width-percent:0;mso-height-percent:0;mso-width-relative:page;mso-height-relative:page;v-text-anchor:top" o:gfxdata="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" filled="f" stroked="f">
                 <v:textbox inset="0,0,0,0">
                   <w:txbxContent>
                     <w:p>
@@ -541,7 +546,7 @@
           </mc:Choice>
           <mc:Fallback>
             <w:pict>
-              <v:shape w14:anchorId="1930864E" id="Text Box 2" o:spid="_x0000_s1028" type="#_x0000_t202" style="position:absolute;left:0;text-align:left;margin-left:74.55pt;margin-top:95.8pt;width:410.2pt;height:82.2pt;z-index:251661312;visibility:visible;mso-wrap-style:square;mso-width-percent:0;mso-height-percent:200;mso-wrap-distance-left:9pt;mso-wrap-distance-top:0;mso-wrap-distance-right:9pt;mso-wrap-distance-bottom:0;mso-position-horizontal:absolute;mso-position-horizontal-relative:text;mso-position-vertical:absolute;mso-position-vertical-relative:text;mso-width-percent:0;mso-height-percent:200;mso-width-relative:margin;mso-height-relative:margin;v-text-anchor:top" o:gfxdata="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" stroked="f">
+              <v:shape w14:anchorId="1930864E" id="Text Box 2" o:spid="_x0000_s1028" type="#_x0000_t202" style="position:absolute;left:0;text-align:left;margin-left:74.55pt;margin-top:95.8pt;width:410.2pt;height:82.2pt;z-index:251661312;visibility:visible;mso-wrap-style:square;mso-width-percent:0;mso-height-percent:200;mso-wrap-distance-left:9pt;mso-wrap-distance-top:0;mso-wrap-distance-right:9pt;mso-wrap-distance-bottom:0;mso-position-horizontal:absolute;mso-position-horizontal-relative:text;mso-position-vertical:absolute;mso-position-vertical-relative:text;mso-width-percent:0;mso-height-percent:200;mso-width-relative:margin;mso-height-relative:margin;v-text-anchor:top" o:gfxdata="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" stroked="f">
                 <v:textbox style="mso-fit-shape-to-text:t">
                   <w:txbxContent>
                     <w:p>
@@ -685,11 +690,7 @@
           </mc:Choice>
           <mc:Fallback>
             <w:pict>
-              <v:shapetype w14:anchorId="26CC7E35" id="_x0000_t202" coordsize="21600,21600" o:spt="202" path="m,l,21600r21600,l21600,xe">
-                <v:stroke joinstyle="miter"/>
-                <v:path gradientshapeok="t" o:connecttype="rect"/>
-              </v:shapetype>
-              <v:shape id="Text Box 8" o:spid="_x0000_s1029" type="#_x0000_t202" style="position:absolute;left:0;text-align:left;margin-left:85.15pt;margin-top:745.3pt;width:315.6pt;height:18pt;z-index:251666432;visibility:visible;mso-wrap-style:square;mso-width-percent:0;mso-height-percent:0;mso-wrap-distance-left:9pt;mso-wrap-distance-top:0;mso-wrap-distance-right:9pt;mso-wrap-distance-bottom:0;mso-position-horizontal:absolute;mso-position-horizontal-relative:margin;mso-position-vertical:absolute;mso-position-vertical-relative:page;mso-width-percent:0;mso-height-percent:0;mso-width-relative:page;mso-height-relative:page;v-text-anchor:top" o:gfxdata="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" filled="f" stroked="f">
+              <v:shape w14:anchorId="26CC7E35" id="Text Box 8" o:spid="_x0000_s1029" type="#_x0000_t202" style="position:absolute;left:0;text-align:left;margin-left:85.15pt;margin-top:745.3pt;width:315.6pt;height:18pt;z-index:251666432;visibility:visible;mso-wrap-style:square;mso-width-percent:0;mso-height-percent:0;mso-wrap-distance-left:9pt;mso-wrap-distance-top:0;mso-wrap-distance-right:9pt;mso-wrap-distance-bottom:0;mso-position-horizontal:absolute;mso-position-horizontal-relative:margin;mso-position-vertical:absolute;mso-position-vertical-relative:page;mso-width-percent:0;mso-height-percent:0;mso-width-relative:page;mso-height-relative:page;v-text-anchor:top" o:gfxdata="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" filled="f" stroked="f">
                 <v:textbox inset="0,0,0,0">
                   <w:txbxContent>
                     <w:p>
@@ -833,7 +834,7 @@
           </mc:Choice>
           <mc:Fallback>
             <w:pict>
-              <v:shape w14:anchorId="54ACD125" id="Text Box 6" o:spid="_x0000_s1030" type="#_x0000_t202" style="position:absolute;left:0;text-align:left;margin-left:85.05pt;margin-top:449.05pt;width:352.8pt;height:145.6pt;z-index:251664384;visibility:visible;mso-wrap-style:square;mso-width-percent:0;mso-height-percent:0;mso-wrap-distance-left:9pt;mso-wrap-distance-top:0;mso-wrap-distance-right:9pt;mso-wrap-distance-bottom:0;mso-position-horizontal:absolute;mso-position-horizontal-relative:margin;mso-position-vertical:absolute;mso-position-vertical-relative:page;mso-width-percent:0;mso-height-percent:0;mso-width-relative:page;mso-height-relative:page;v-text-anchor:top" o:gfxdata="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" filled="f" stroked="f">
+              <v:shape w14:anchorId="54ACD125" id="Text Box 6" o:spid="_x0000_s1030" type="#_x0000_t202" style="position:absolute;left:0;text-align:left;margin-left:85.05pt;margin-top:449.05pt;width:352.8pt;height:145.6pt;z-index:251664384;visibility:visible;mso-wrap-style:square;mso-width-percent:0;mso-height-percent:0;mso-wrap-distance-left:9pt;mso-wrap-distance-top:0;mso-wrap-distance-right:9pt;mso-wrap-distance-bottom:0;mso-position-horizontal:absolute;mso-position-horizontal-relative:margin;mso-position-vertical:absolute;mso-position-vertical-relative:page;mso-width-percent:0;mso-height-percent:0;mso-width-relative:page;mso-height-relative:page;v-text-anchor:top" o:gfxdata="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" filled="f" stroked="f">
                 <v:textbox inset="0,0,0,0">
                   <w:txbxContent>
                     <w:p>
@@ -2135,14 +2136,27 @@
       <w:r>
         <w:t xml:space="preserve">Rys. </w:t>
       </w:r>
-      <w:fldSimple w:instr=" SEQ Rys. \* ARABIC ">
-        <w:r>
-          <w:rPr>
-            <w:noProof/>
-          </w:rPr>
-          <w:t>1</w:t>
-        </w:r>
-      </w:fldSimple>
+      <w:r>
+        <w:fldChar w:fldCharType="begin"/>
+      </w:r>
+      <w:r>
+        <w:instrText xml:space="preserve"> SEQ Rys. \* ARABIC </w:instrText>
+      </w:r>
+      <w:r>
+        <w:fldChar w:fldCharType="separate"/>
+      </w:r>
+      <w:r>
+        <w:rPr>
+          <w:noProof/>
+        </w:rPr>
+        <w:t>1</w:t>
+      </w:r>
+      <w:r>
+        <w:rPr>
+          <w:noProof/>
+        </w:rPr>
+        <w:fldChar w:fldCharType="end"/>
+      </w:r>
       <w:r>
         <w:t>.</w:t>
       </w:r>
@@ -2268,14 +2282,27 @@
       <w:r>
         <w:t xml:space="preserve">Rys. </w:t>
       </w:r>
-      <w:fldSimple w:instr=" SEQ Rys. \* ARABIC ">
-        <w:r>
-          <w:rPr>
-            <w:noProof/>
-          </w:rPr>
-          <w:t>2</w:t>
-        </w:r>
-      </w:fldSimple>
+      <w:r>
+        <w:fldChar w:fldCharType="begin"/>
+      </w:r>
+      <w:r>
+        <w:instrText xml:space="preserve"> SEQ Rys. \* ARABIC </w:instrText>
+      </w:r>
+      <w:r>
+        <w:fldChar w:fldCharType="separate"/>
+      </w:r>
+      <w:r>
+        <w:rPr>
+          <w:noProof/>
+        </w:rPr>
+        <w:t>2</w:t>
+      </w:r>
+      <w:r>
+        <w:rPr>
+          <w:noProof/>
+        </w:rPr>
+        <w:fldChar w:fldCharType="end"/>
+      </w:r>
       <w:r>
         <w:t>. Ustawianie właściwego położenia rysunku.</w:t>
       </w:r>
@@ -2424,14 +2451,27 @@
       <w:r>
         <w:t xml:space="preserve">Rys. </w:t>
       </w:r>
-      <w:fldSimple w:instr=" SEQ Rys. \* ARABIC ">
-        <w:r>
-          <w:rPr>
-            <w:noProof/>
-          </w:rPr>
-          <w:t>3</w:t>
-        </w:r>
-      </w:fldSimple>
+      <w:r>
+        <w:fldChar w:fldCharType="begin"/>
+      </w:r>
+      <w:r>
+        <w:instrText xml:space="preserve"> SEQ Rys. \* ARABIC </w:instrText>
+      </w:r>
+      <w:r>
+        <w:fldChar w:fldCharType="separate"/>
+      </w:r>
+      <w:r>
+        <w:rPr>
+          <w:noProof/>
+        </w:rPr>
+        <w:t>3</w:t>
+      </w:r>
+      <w:r>
+        <w:rPr>
+          <w:noProof/>
+        </w:rPr>
+        <w:fldChar w:fldCharType="end"/>
+      </w:r>
       <w:r>
         <w:t>. Wstawianie podpisu z automatyczną numeracją.</w:t>
       </w:r>
@@ -2678,14 +2718,27 @@
       <w:r>
         <w:t xml:space="preserve">Rys. </w:t>
       </w:r>
-      <w:fldSimple w:instr=" SEQ Rys. \* ARABIC ">
-        <w:r>
-          <w:rPr>
-            <w:noProof/>
-          </w:rPr>
-          <w:t>4</w:t>
-        </w:r>
-      </w:fldSimple>
+      <w:r>
+        <w:fldChar w:fldCharType="begin"/>
+      </w:r>
+      <w:r>
+        <w:instrText xml:space="preserve"> SEQ Rys. \* ARABIC </w:instrText>
+      </w:r>
+      <w:r>
+        <w:fldChar w:fldCharType="separate"/>
+      </w:r>
+      <w:r>
+        <w:rPr>
+          <w:noProof/>
+        </w:rPr>
+        <w:t>4</w:t>
+      </w:r>
+      <w:r>
+        <w:rPr>
+          <w:noProof/>
+        </w:rPr>
+        <w:fldChar w:fldCharType="end"/>
+      </w:r>
       <w:r>
         <w:t>. Jak zmienić automatyczną numerację podrozdziałów</w:t>
       </w:r>
@@ -2754,14 +2807,27 @@
       <w:r>
         <w:t xml:space="preserve">Rys. </w:t>
       </w:r>
-      <w:fldSimple w:instr=" SEQ Rys. \* ARABIC ">
-        <w:r>
-          <w:rPr>
-            <w:noProof/>
-          </w:rPr>
-          <w:t>5</w:t>
-        </w:r>
-      </w:fldSimple>
+      <w:r>
+        <w:fldChar w:fldCharType="begin"/>
+      </w:r>
+      <w:r>
+        <w:instrText xml:space="preserve"> SEQ Rys. \* ARABIC </w:instrText>
+      </w:r>
+      <w:r>
+        <w:fldChar w:fldCharType="separate"/>
+      </w:r>
+      <w:r>
+        <w:rPr>
+          <w:noProof/>
+        </w:rPr>
+        <w:t>5</w:t>
+      </w:r>
+      <w:r>
+        <w:rPr>
+          <w:noProof/>
+        </w:rPr>
+        <w:fldChar w:fldCharType="end"/>
+      </w:r>
       <w:r>
         <w:t>. Ustawienie właściwej numeracji podrozdziałów.</w:t>
       </w:r>
@@ -3101,14 +3167,27 @@
       <w:r>
         <w:t xml:space="preserve">Rys. </w:t>
       </w:r>
-      <w:fldSimple w:instr=" SEQ Rys. \* ARABIC ">
-        <w:r>
-          <w:rPr>
-            <w:noProof/>
-          </w:rPr>
-          <w:t>6</w:t>
-        </w:r>
-      </w:fldSimple>
+      <w:r>
+        <w:fldChar w:fldCharType="begin"/>
+      </w:r>
+      <w:r>
+        <w:instrText xml:space="preserve"> SEQ Rys. \* ARABIC </w:instrText>
+      </w:r>
+      <w:r>
+        <w:fldChar w:fldCharType="separate"/>
+      </w:r>
+      <w:r>
+        <w:rPr>
+          <w:noProof/>
+        </w:rPr>
+        <w:t>6</w:t>
+      </w:r>
+      <w:r>
+        <w:rPr>
+          <w:noProof/>
+        </w:rPr>
+        <w:fldChar w:fldCharType="end"/>
+      </w:r>
       <w:r>
         <w:t xml:space="preserve">. Korekta numeracji w stylu </w:t>
       </w:r>
@@ -3222,14 +3301,27 @@
       <w:r>
         <w:t xml:space="preserve">Rys. </w:t>
       </w:r>
-      <w:fldSimple w:instr=" SEQ Rys. \* ARABIC ">
-        <w:r>
-          <w:rPr>
-            <w:noProof/>
-          </w:rPr>
-          <w:t>7</w:t>
-        </w:r>
-      </w:fldSimple>
+      <w:r>
+        <w:fldChar w:fldCharType="begin"/>
+      </w:r>
+      <w:r>
+        <w:instrText xml:space="preserve"> SEQ Rys. \* ARABIC </w:instrText>
+      </w:r>
+      <w:r>
+        <w:fldChar w:fldCharType="separate"/>
+      </w:r>
+      <w:r>
+        <w:rPr>
+          <w:noProof/>
+        </w:rPr>
+        <w:t>7</w:t>
+      </w:r>
+      <w:r>
+        <w:rPr>
+          <w:noProof/>
+        </w:rPr>
+        <w:fldChar w:fldCharType="end"/>
+      </w:r>
       <w:r>
         <w:t>. Właściwy format</w:t>
       </w:r>
@@ -3342,14 +3434,30 @@
       <w:r>
         <w:t xml:space="preserve">Rys. </w:t>
       </w:r>
-      <w:fldSimple w:instr=" SEQ Rys. \* ARABIC ">
-        <w:r>
-          <w:rPr>
-            <w:noProof/>
-          </w:rPr>
-          <w:t>8</w:t>
-        </w:r>
-      </w:fldSimple>
+      <w:r>
+        <w:fldChar w:fldCharType="begin"/>
+      </w:r>
+      <w:r>
+        <w:instrText xml:space="preserve"> SEQ Rys. </w:instrText>
+      </w:r>
+      <w:r>
+        <w:instrText xml:space="preserve">\* ARABIC </w:instrText>
+      </w:r>
+      <w:r>
+        <w:fldChar w:fldCharType="separate"/>
+      </w:r>
+      <w:r>
+        <w:rPr>
+          <w:noProof/>
+        </w:rPr>
+        <w:t>8</w:t>
+      </w:r>
+      <w:r>
+        <w:rPr>
+          <w:noProof/>
+        </w:rPr>
+        <w:fldChar w:fldCharType="end"/>
+      </w:r>
       <w:r>
         <w:t>. Wstawianie danych nowego źródła literaturowego.</w:t>
       </w:r>
@@ -3448,14 +3556,27 @@
       <w:r>
         <w:t xml:space="preserve">Rys. </w:t>
       </w:r>
-      <w:fldSimple w:instr=" SEQ Rys. \* ARABIC ">
-        <w:r>
-          <w:rPr>
-            <w:noProof/>
-          </w:rPr>
-          <w:t>9</w:t>
-        </w:r>
-      </w:fldSimple>
+      <w:r>
+        <w:fldChar w:fldCharType="begin"/>
+      </w:r>
+      <w:r>
+        <w:instrText xml:space="preserve"> SEQ Rys. \* ARABIC </w:instrText>
+      </w:r>
+      <w:r>
+        <w:fldChar w:fldCharType="separate"/>
+      </w:r>
+      <w:r>
+        <w:rPr>
+          <w:noProof/>
+        </w:rPr>
+        <w:t>9</w:t>
+      </w:r>
+      <w:r>
+        <w:rPr>
+          <w:noProof/>
+        </w:rPr>
+        <w:fldChar w:fldCharType="end"/>
+      </w:r>
       <w:r>
         <w:t>. Przykładowe wprowadzenie danych.</w:t>
       </w:r>
@@ -3711,14 +3832,27 @@
       <w:r>
         <w:t xml:space="preserve">Rys. </w:t>
       </w:r>
-      <w:fldSimple w:instr=" SEQ Rys. \* ARABIC ">
-        <w:r>
-          <w:rPr>
-            <w:noProof/>
-          </w:rPr>
-          <w:t>10</w:t>
-        </w:r>
-      </w:fldSimple>
+      <w:r>
+        <w:fldChar w:fldCharType="begin"/>
+      </w:r>
+      <w:r>
+        <w:instrText xml:space="preserve"> SEQ Rys. \* ARABIC </w:instrText>
+      </w:r>
+      <w:r>
+        <w:fldChar w:fldCharType="separate"/>
+      </w:r>
+      <w:r>
+        <w:rPr>
+          <w:noProof/>
+        </w:rPr>
+        <w:t>10</w:t>
+      </w:r>
+      <w:r>
+        <w:rPr>
+          <w:noProof/>
+        </w:rPr>
+        <w:fldChar w:fldCharType="end"/>
+      </w:r>
       <w:r>
         <w:t>. Numerowanie należy</w:t>
       </w:r>

</xml_diff>